<commit_message>
Long đưa ra bảng phân công trong thư mục WBS và tổ chức lại cấu trúc. 2 cu làm việc theo từng module của mình, Long sẽ tích hợp. Cùng nhau cố gắng. :D
</commit_message>
<xml_diff>
--- a/1.Requirement/1.URS.docx
+++ b/1.Requirement/1.URS.docx
@@ -2787,7 +2787,7 @@
         <w:t>ườn</w:t>
       </w:r>
       <w:r>
-        <w:t xml:space="preserve">ng tổ chức nhiều hoạt động. Do đó nhu cầu sử dụng phần mềm để quản lý và đánh giá hội viên là rất cần thiết. </w:t>
+        <w:t xml:space="preserve">g tổ chức nhiều hoạt động. Do đó nhu cầu sử dụng phần mềm để quản lý và đánh giá hội viên là rất cần thiết. </w:t>
       </w:r>
       <w:r>
         <w:t>Phần mềm quản lý hội viên CLB Cờ</w:t>
@@ -4415,7 +4415,13 @@
         <w:rPr>
           <w:b/>
         </w:rPr>
-        <w:t>m là ngày 31/06/2010</w:t>
+        <w:t>m là ngày 30</w:t>
+      </w:r>
+      <w:r>
+        <w:rPr>
+          <w:b/>
+        </w:rPr>
+        <w:t>/06/2010</w:t>
       </w:r>
     </w:p>
     <w:sectPr>
@@ -4496,7 +4502,7 @@
             <w:rPr>
               <w:noProof/>
             </w:rPr>
-            <w:t>2</w:t>
+            <w:t>8</w:t>
           </w:r>
         </w:fldSimple>
       </w:sdtContent>

</xml_diff>